<commit_message>
Clases CanionOfensivo y CanionDefensivo
</commit_message>
<xml_diff>
--- a/Analisis parcial 3.docx
+++ b/Analisis parcial 3.docx
@@ -19,9 +19,9 @@
           <w:noProof/>
         </w:rPr>
         <w:drawing>
-          <wp:inline distT="0" distB="0" distL="0" distR="0" wp14:anchorId="55067913" wp14:editId="7423C947">
-            <wp:extent cx="5612130" cy="4209415"/>
-            <wp:effectExtent l="0" t="0" r="7620" b="635"/>
+          <wp:inline distT="0" distB="0" distL="0" distR="0" wp14:anchorId="55067913" wp14:editId="52667A6B">
+            <wp:extent cx="4930726" cy="3698323"/>
+            <wp:effectExtent l="0" t="0" r="3810" b="0"/>
             <wp:docPr id="1" name="Imagen 1"/>
             <wp:cNvGraphicFramePr>
               <a:graphicFrameLocks xmlns:a="http://schemas.openxmlformats.org/drawingml/2006/main" noChangeAspect="1"/>
@@ -34,7 +34,7 @@
                     <pic:cNvPicPr/>
                   </pic:nvPicPr>
                   <pic:blipFill>
-                    <a:blip r:embed="rId4"/>
+                    <a:blip r:embed="rId6"/>
                     <a:stretch>
                       <a:fillRect/>
                     </a:stretch>
@@ -42,7 +42,7 @@
                   <pic:spPr>
                     <a:xfrm>
                       <a:off x="0" y="0"/>
-                      <a:ext cx="5612130" cy="4209415"/>
+                      <a:ext cx="4944352" cy="3708543"/>
                     </a:xfrm>
                     <a:prstGeom prst="rect">
                       <a:avLst/>
@@ -59,6 +59,14 @@
       <w:r>
         <w:t>Clases iniciales por emplear</w:t>
       </w:r>
+      <w:r>
+        <w:t>.</w:t>
+      </w:r>
+    </w:p>
+    <w:p>
+      <w:r>
+        <w:t>Clase Bala</w:t>
+      </w:r>
     </w:p>
     <w:p>
       <w:r>
@@ -66,9 +74,9 @@
           <w:noProof/>
         </w:rPr>
         <w:drawing>
-          <wp:inline distT="0" distB="0" distL="0" distR="0" wp14:anchorId="563BE1D9" wp14:editId="78416467">
-            <wp:extent cx="3237043" cy="5754643"/>
-            <wp:effectExtent l="0" t="1587" r="317" b="318"/>
+          <wp:inline distT="0" distB="0" distL="0" distR="0" wp14:anchorId="563BE1D9" wp14:editId="40733E3F">
+            <wp:extent cx="3201685" cy="5691785"/>
+            <wp:effectExtent l="0" t="6668" r="0" b="0"/>
             <wp:docPr id="2" name="Imagen 2"/>
             <wp:cNvGraphicFramePr>
               <a:graphicFrameLocks xmlns:a="http://schemas.openxmlformats.org/drawingml/2006/main" noChangeAspect="1"/>
@@ -81,7 +89,7 @@
                     <pic:cNvPicPr/>
                   </pic:nvPicPr>
                   <pic:blipFill>
-                    <a:blip r:embed="rId5"/>
+                    <a:blip r:embed="rId7"/>
                     <a:stretch>
                       <a:fillRect/>
                     </a:stretch>
@@ -89,7 +97,7 @@
                   <pic:spPr>
                     <a:xfrm rot="16200000">
                       <a:off x="0" y="0"/>
-                      <a:ext cx="3261973" cy="5798963"/>
+                      <a:ext cx="3252708" cy="5782491"/>
                     </a:xfrm>
                     <a:prstGeom prst="rect">
                       <a:avLst/>
@@ -101,6 +109,20 @@
           </wp:inline>
         </w:drawing>
       </w:r>
+    </w:p>
+    <w:p>
+      <w:pPr>
+        <w:rPr>
+          <w:noProof/>
+        </w:rPr>
+      </w:pPr>
+    </w:p>
+    <w:p>
+      <w:pPr>
+        <w:rPr>
+          <w:noProof/>
+        </w:rPr>
+      </w:pPr>
     </w:p>
     <w:p>
       <w:r>
@@ -124,7 +146,7 @@
                     <pic:cNvPicPr/>
                   </pic:nvPicPr>
                   <pic:blipFill>
-                    <a:blip r:embed="rId6"/>
+                    <a:blip r:embed="rId8"/>
                     <a:stretch>
                       <a:fillRect/>
                     </a:stretch>
@@ -145,6 +167,9 @@
         </w:drawing>
       </w:r>
       <w:r>
+        <w:rPr>
+          <w:noProof/>
+        </w:rPr>
         <w:lastRenderedPageBreak/>
         <w:drawing>
           <wp:inline distT="0" distB="0" distL="0" distR="0" wp14:anchorId="34C3CD86" wp14:editId="7594B876">
@@ -162,7 +187,7 @@
                     <pic:cNvPicPr/>
                   </pic:nvPicPr>
                   <pic:blipFill>
-                    <a:blip r:embed="rId7"/>
+                    <a:blip r:embed="rId9"/>
                     <a:stretch>
                       <a:fillRect/>
                     </a:stretch>
@@ -183,6 +208,65 @@
         </w:drawing>
       </w:r>
     </w:p>
+    <w:p>
+      <w:r>
+        <w:t xml:space="preserve">Clases </w:t>
+      </w:r>
+      <w:proofErr w:type="spellStart"/>
+      <w:r>
+        <w:t>CanionOfensivo</w:t>
+      </w:r>
+      <w:proofErr w:type="spellEnd"/>
+      <w:r>
+        <w:t xml:space="preserve"> y </w:t>
+      </w:r>
+      <w:proofErr w:type="spellStart"/>
+      <w:r>
+        <w:t>CanionDefensivo</w:t>
+      </w:r>
+      <w:proofErr w:type="spellEnd"/>
+    </w:p>
+    <w:p>
+      <w:r>
+        <w:drawing>
+          <wp:inline distT="0" distB="0" distL="0" distR="0" wp14:anchorId="4E20C3C5" wp14:editId="57DD3875">
+            <wp:extent cx="3847514" cy="4385591"/>
+            <wp:effectExtent l="0" t="0" r="635" b="0"/>
+            <wp:docPr id="5" name="Imagen 5"/>
+            <wp:cNvGraphicFramePr>
+              <a:graphicFrameLocks xmlns:a="http://schemas.openxmlformats.org/drawingml/2006/main" noChangeAspect="1"/>
+            </wp:cNvGraphicFramePr>
+            <a:graphic xmlns:a="http://schemas.openxmlformats.org/drawingml/2006/main">
+              <a:graphicData uri="http://schemas.openxmlformats.org/drawingml/2006/picture">
+                <pic:pic xmlns:pic="http://schemas.openxmlformats.org/drawingml/2006/picture">
+                  <pic:nvPicPr>
+                    <pic:cNvPr id="1" name=""/>
+                    <pic:cNvPicPr/>
+                  </pic:nvPicPr>
+                  <pic:blipFill>
+                    <a:blip r:embed="rId10"/>
+                    <a:stretch>
+                      <a:fillRect/>
+                    </a:stretch>
+                  </pic:blipFill>
+                  <pic:spPr>
+                    <a:xfrm>
+                      <a:off x="0" y="0"/>
+                      <a:ext cx="3857519" cy="4396995"/>
+                    </a:xfrm>
+                    <a:prstGeom prst="rect">
+                      <a:avLst/>
+                    </a:prstGeom>
+                  </pic:spPr>
+                </pic:pic>
+              </a:graphicData>
+            </a:graphic>
+          </wp:inline>
+        </w:drawing>
+      </w:r>
+    </w:p>
+    <w:p/>
+    <w:p/>
     <w:sectPr>
       <w:pgSz w:w="12240" w:h="15840"/>
       <w:pgMar w:top="1417" w:right="1701" w:bottom="1417" w:left="1701" w:header="708" w:footer="708" w:gutter="0"/>
@@ -191,6 +275,56 @@
     </w:sectPr>
   </w:body>
 </w:document>
+</file>
+
+<file path=word/endnotes.xml><?xml version="1.0" encoding="utf-8"?>
+<w:endnotes xmlns:wpc="http://schemas.microsoft.com/office/word/2010/wordprocessingCanvas" xmlns:cx="http://schemas.microsoft.com/office/drawing/2014/chartex" xmlns:cx1="http://schemas.microsoft.com/office/drawing/2015/9/8/chartex" xmlns:cx2="http://schemas.microsoft.com/office/drawing/2015/10/21/chartex" xmlns:cx3="http://schemas.microsoft.com/office/drawing/2016/5/9/chartex" xmlns:cx4="http://schemas.microsoft.com/office/drawing/2016/5/10/chartex" xmlns:cx5="http://schemas.microsoft.com/office/drawing/2016/5/11/chartex" xmlns:cx6="http://schemas.microsoft.com/office/drawing/2016/5/12/chartex" xmlns:cx7="http://schemas.microsoft.com/office/drawing/2016/5/13/chartex" xmlns:cx8="http://schemas.microsoft.com/office/drawing/2016/5/14/chartex" xmlns:mc="http://schemas.openxmlformats.org/markup-compatibility/2006" xmlns:aink="http://schemas.microsoft.com/office/drawing/2016/ink" xmlns:am3d="http://schemas.microsoft.com/office/drawing/2017/model3d" xmlns:o="urn:schemas-microsoft-com:office:office" xmlns:r="http://schemas.openxmlformats.org/officeDocument/2006/relationships" xmlns:m="http://schemas.openxmlformats.org/officeDocument/2006/math" xmlns:v="urn:schemas-microsoft-com:vml" xmlns:wp14="http://schemas.microsoft.com/office/word/2010/wordprocessingDrawing" xmlns:wp="http://schemas.openxmlformats.org/drawingml/2006/wordprocessingDrawing" xmlns:w10="urn:schemas-microsoft-com:office:word" xmlns:w="http://schemas.openxmlformats.org/wordprocessingml/2006/main" xmlns:w14="http://schemas.microsoft.com/office/word/2010/wordml" xmlns:w15="http://schemas.microsoft.com/office/word/2012/wordml" xmlns:w16cex="http://schemas.microsoft.com/office/word/2018/wordml/cex" xmlns:w16cid="http://schemas.microsoft.com/office/word/2016/wordml/cid" xmlns:w16="http://schemas.microsoft.com/office/word/2018/wordml" xmlns:w16se="http://schemas.microsoft.com/office/word/2015/wordml/symex" xmlns:wpg="http://schemas.microsoft.com/office/word/2010/wordprocessingGroup" xmlns:wpi="http://schemas.microsoft.com/office/word/2010/wordprocessingInk" xmlns:wne="http://schemas.microsoft.com/office/word/2006/wordml" xmlns:wps="http://schemas.microsoft.com/office/word/2010/wordprocessingShape" mc:Ignorable="w14 w15 w16se w16cid w16 w16cex wp14">
+  <w:endnote w:type="separator" w:id="-1">
+    <w:p>
+      <w:pPr>
+        <w:spacing w:after="0" w:line="240" w:lineRule="auto"/>
+      </w:pPr>
+      <w:r>
+        <w:separator/>
+      </w:r>
+    </w:p>
+  </w:endnote>
+  <w:endnote w:type="continuationSeparator" w:id="0">
+    <w:p>
+      <w:pPr>
+        <w:spacing w:after="0" w:line="240" w:lineRule="auto"/>
+      </w:pPr>
+      <w:r>
+        <w:continuationSeparator/>
+      </w:r>
+    </w:p>
+  </w:endnote>
+</w:endnotes>
+</file>
+
+<file path=word/footnotes.xml><?xml version="1.0" encoding="utf-8"?>
+<w:footnotes xmlns:wpc="http://schemas.microsoft.com/office/word/2010/wordprocessingCanvas" xmlns:cx="http://schemas.microsoft.com/office/drawing/2014/chartex" xmlns:cx1="http://schemas.microsoft.com/office/drawing/2015/9/8/chartex" xmlns:cx2="http://schemas.microsoft.com/office/drawing/2015/10/21/chartex" xmlns:cx3="http://schemas.microsoft.com/office/drawing/2016/5/9/chartex" xmlns:cx4="http://schemas.microsoft.com/office/drawing/2016/5/10/chartex" xmlns:cx5="http://schemas.microsoft.com/office/drawing/2016/5/11/chartex" xmlns:cx6="http://schemas.microsoft.com/office/drawing/2016/5/12/chartex" xmlns:cx7="http://schemas.microsoft.com/office/drawing/2016/5/13/chartex" xmlns:cx8="http://schemas.microsoft.com/office/drawing/2016/5/14/chartex" xmlns:mc="http://schemas.openxmlformats.org/markup-compatibility/2006" xmlns:aink="http://schemas.microsoft.com/office/drawing/2016/ink" xmlns:am3d="http://schemas.microsoft.com/office/drawing/2017/model3d" xmlns:o="urn:schemas-microsoft-com:office:office" xmlns:r="http://schemas.openxmlformats.org/officeDocument/2006/relationships" xmlns:m="http://schemas.openxmlformats.org/officeDocument/2006/math" xmlns:v="urn:schemas-microsoft-com:vml" xmlns:wp14="http://schemas.microsoft.com/office/word/2010/wordprocessingDrawing" xmlns:wp="http://schemas.openxmlformats.org/drawingml/2006/wordprocessingDrawing" xmlns:w10="urn:schemas-microsoft-com:office:word" xmlns:w="http://schemas.openxmlformats.org/wordprocessingml/2006/main" xmlns:w14="http://schemas.microsoft.com/office/word/2010/wordml" xmlns:w15="http://schemas.microsoft.com/office/word/2012/wordml" xmlns:w16cex="http://schemas.microsoft.com/office/word/2018/wordml/cex" xmlns:w16cid="http://schemas.microsoft.com/office/word/2016/wordml/cid" xmlns:w16="http://schemas.microsoft.com/office/word/2018/wordml" xmlns:w16se="http://schemas.microsoft.com/office/word/2015/wordml/symex" xmlns:wpg="http://schemas.microsoft.com/office/word/2010/wordprocessingGroup" xmlns:wpi="http://schemas.microsoft.com/office/word/2010/wordprocessingInk" xmlns:wne="http://schemas.microsoft.com/office/word/2006/wordml" xmlns:wps="http://schemas.microsoft.com/office/word/2010/wordprocessingShape" mc:Ignorable="w14 w15 w16se w16cid w16 w16cex wp14">
+  <w:footnote w:type="separator" w:id="-1">
+    <w:p>
+      <w:pPr>
+        <w:spacing w:after="0" w:line="240" w:lineRule="auto"/>
+      </w:pPr>
+      <w:r>
+        <w:separator/>
+      </w:r>
+    </w:p>
+  </w:footnote>
+  <w:footnote w:type="continuationSeparator" w:id="0">
+    <w:p>
+      <w:pPr>
+        <w:spacing w:after="0" w:line="240" w:lineRule="auto"/>
+      </w:pPr>
+      <w:r>
+        <w:continuationSeparator/>
+      </w:r>
+    </w:p>
+  </w:footnote>
+</w:footnotes>
 </file>
 
 <file path=word/styles.xml><?xml version="1.0" encoding="utf-8"?>
@@ -619,6 +753,50 @@
     <w:semiHidden/>
     <w:unhideWhenUsed/>
   </w:style>
+  <w:style w:type="paragraph" w:styleId="Encabezado">
+    <w:name w:val="header"/>
+    <w:basedOn w:val="Normal"/>
+    <w:link w:val="EncabezadoCar"/>
+    <w:uiPriority w:val="99"/>
+    <w:unhideWhenUsed/>
+    <w:rsid w:val="00FF47A8"/>
+    <w:pPr>
+      <w:tabs>
+        <w:tab w:val="center" w:pos="4419"/>
+        <w:tab w:val="right" w:pos="8838"/>
+      </w:tabs>
+      <w:spacing w:after="0" w:line="240" w:lineRule="auto"/>
+    </w:pPr>
+  </w:style>
+  <w:style w:type="character" w:customStyle="1" w:styleId="EncabezadoCar">
+    <w:name w:val="Encabezado Car"/>
+    <w:basedOn w:val="Fuentedeprrafopredeter"/>
+    <w:link w:val="Encabezado"/>
+    <w:uiPriority w:val="99"/>
+    <w:rsid w:val="00FF47A8"/>
+  </w:style>
+  <w:style w:type="paragraph" w:styleId="Piedepgina">
+    <w:name w:val="footer"/>
+    <w:basedOn w:val="Normal"/>
+    <w:link w:val="PiedepginaCar"/>
+    <w:uiPriority w:val="99"/>
+    <w:unhideWhenUsed/>
+    <w:rsid w:val="00FF47A8"/>
+    <w:pPr>
+      <w:tabs>
+        <w:tab w:val="center" w:pos="4419"/>
+        <w:tab w:val="right" w:pos="8838"/>
+      </w:tabs>
+      <w:spacing w:after="0" w:line="240" w:lineRule="auto"/>
+    </w:pPr>
+  </w:style>
+  <w:style w:type="character" w:customStyle="1" w:styleId="PiedepginaCar">
+    <w:name w:val="Pie de página Car"/>
+    <w:basedOn w:val="Fuentedeprrafopredeter"/>
+    <w:link w:val="Piedepgina"/>
+    <w:uiPriority w:val="99"/>
+    <w:rsid w:val="00FF47A8"/>
+  </w:style>
 </w:styles>
 </file>
 

</xml_diff>